<commit_message>
tnms4650: table summary row and vertical merge support
</commit_message>
<xml_diff>
--- a/wfe-office/src/test/resources/lo_tables.docx
+++ b/wfe-office/src/test/resources/lo_tables.docx
@@ -25,7 +25,7 @@
       <w:tblPr>
         <w:tblW w:w="9972" w:type="dxa"/>
         <w:jc w:val="left"/>
-        <w:tblInd w:w="-112" w:type="dxa"/>
+        <w:tblInd w:w="-118" w:type="dxa"/>
         <w:tblBorders>
           <w:top w:val="single" w:sz="2" w:space="0" w:color="000001"/>
           <w:left w:val="single" w:sz="2" w:space="0" w:color="000001"/>
@@ -34,7 +34,7 @@
         </w:tblBorders>
         <w:tblCellMar>
           <w:top w:w="0" w:type="dxa"/>
-          <w:left w:w="102" w:type="dxa"/>
+          <w:left w:w="96" w:type="dxa"/>
           <w:bottom w:w="0" w:type="dxa"/>
           <w:right w:w="108" w:type="dxa"/>
         </w:tblCellMar>
@@ -59,12 +59,12 @@
             </w:tcBorders>
             <w:shd w:fill="FFFFFF" w:val="clear"/>
             <w:tcMar>
-              <w:left w:w="102" w:type="dxa"/>
-            </w:tcMar>
-          </w:tcPr>
-          <w:p>
-            <w:pPr>
-              <w:pStyle w:val="Style19"/>
+              <w:left w:w="96" w:type="dxa"/>
+            </w:tcMar>
+          </w:tcPr>
+          <w:p>
+            <w:pPr>
+              <w:pStyle w:val="Style16"/>
               <w:rPr/>
             </w:pPr>
             <w:r>
@@ -84,12 +84,12 @@
             </w:tcBorders>
             <w:shd w:fill="FFFFFF" w:val="clear"/>
             <w:tcMar>
-              <w:left w:w="102" w:type="dxa"/>
-            </w:tcMar>
-          </w:tcPr>
-          <w:p>
-            <w:pPr>
-              <w:pStyle w:val="Style19"/>
+              <w:left w:w="96" w:type="dxa"/>
+            </w:tcMar>
+          </w:tcPr>
+          <w:p>
+            <w:pPr>
+              <w:pStyle w:val="Style16"/>
               <w:rPr/>
             </w:pPr>
             <w:r>
@@ -111,12 +111,12 @@
             </w:tcBorders>
             <w:shd w:fill="FFFFFF" w:val="clear"/>
             <w:tcMar>
-              <w:left w:w="102" w:type="dxa"/>
-            </w:tcMar>
-          </w:tcPr>
-          <w:p>
-            <w:pPr>
-              <w:pStyle w:val="Style19"/>
+              <w:left w:w="96" w:type="dxa"/>
+            </w:tcMar>
+          </w:tcPr>
+          <w:p>
+            <w:pPr>
+              <w:pStyle w:val="Style16"/>
               <w:rPr/>
             </w:pPr>
             <w:r>
@@ -164,7 +164,7 @@
       <w:tblPr>
         <w:tblW w:w="9972" w:type="dxa"/>
         <w:jc w:val="left"/>
-        <w:tblInd w:w="-112" w:type="dxa"/>
+        <w:tblInd w:w="-118" w:type="dxa"/>
         <w:tblBorders>
           <w:top w:val="single" w:sz="2" w:space="0" w:color="000001"/>
           <w:left w:val="single" w:sz="2" w:space="0" w:color="000001"/>
@@ -173,7 +173,7 @@
         </w:tblBorders>
         <w:tblCellMar>
           <w:top w:w="0" w:type="dxa"/>
-          <w:left w:w="102" w:type="dxa"/>
+          <w:left w:w="96" w:type="dxa"/>
           <w:bottom w:w="0" w:type="dxa"/>
           <w:right w:w="108" w:type="dxa"/>
         </w:tblCellMar>
@@ -196,12 +196,12 @@
             </w:tcBorders>
             <w:shd w:fill="FFFFFF" w:val="clear"/>
             <w:tcMar>
-              <w:left w:w="102" w:type="dxa"/>
-            </w:tcMar>
-          </w:tcPr>
-          <w:p>
-            <w:pPr>
-              <w:pStyle w:val="Style19"/>
+              <w:left w:w="96" w:type="dxa"/>
+            </w:tcMar>
+          </w:tcPr>
+          <w:p>
+            <w:pPr>
+              <w:pStyle w:val="Style16"/>
               <w:rPr/>
             </w:pPr>
             <w:r>
@@ -221,12 +221,12 @@
             </w:tcBorders>
             <w:shd w:fill="FFFFFF" w:val="clear"/>
             <w:tcMar>
-              <w:left w:w="102" w:type="dxa"/>
-            </w:tcMar>
-          </w:tcPr>
-          <w:p>
-            <w:pPr>
-              <w:pStyle w:val="Style19"/>
+              <w:left w:w="96" w:type="dxa"/>
+            </w:tcMar>
+          </w:tcPr>
+          <w:p>
+            <w:pPr>
+              <w:pStyle w:val="Style16"/>
               <w:rPr/>
             </w:pPr>
             <w:r>
@@ -253,12 +253,12 @@
             </w:tcBorders>
             <w:shd w:fill="FFFFFF" w:val="clear"/>
             <w:tcMar>
-              <w:left w:w="102" w:type="dxa"/>
-            </w:tcMar>
-          </w:tcPr>
-          <w:p>
-            <w:pPr>
-              <w:pStyle w:val="Style19"/>
+              <w:left w:w="96" w:type="dxa"/>
+            </w:tcMar>
+          </w:tcPr>
+          <w:p>
+            <w:pPr>
+              <w:pStyle w:val="Style16"/>
               <w:rPr/>
             </w:pPr>
             <w:r>
@@ -268,7 +268,25 @@
                 <w:sz w:val="18"/>
                 <w:szCs w:val="18"/>
               </w:rPr>
-              <w:t>${actorList description}</w:t>
+              <w:t>${</w:t>
+            </w:r>
+            <w:r>
+              <w:rPr>
+                <w:rFonts w:eastAsia="Monospace" w:cs="Monospace" w:ascii="Monospace" w:hAnsi="Monospace"/>
+                <w:color w:val="2A00FF"/>
+                <w:sz w:val="18"/>
+                <w:szCs w:val="18"/>
+              </w:rPr>
+              <w:t>items:</w:t>
+            </w:r>
+            <w:r>
+              <w:rPr>
+                <w:rFonts w:eastAsia="Monospace" w:cs="Monospace" w:ascii="Monospace" w:hAnsi="Monospace"/>
+                <w:color w:val="2A00FF"/>
+                <w:sz w:val="18"/>
+                <w:szCs w:val="18"/>
+              </w:rPr>
+              <w:t>actorList as description}</w:t>
             </w:r>
           </w:p>
         </w:tc>
@@ -286,36 +304,36 @@
             </w:tcBorders>
             <w:shd w:fill="FFFFFF" w:val="clear"/>
             <w:tcMar>
-              <w:left w:w="102" w:type="dxa"/>
-            </w:tcMar>
-          </w:tcPr>
-          <w:p>
-            <w:pPr>
-              <w:pStyle w:val="Style19"/>
-              <w:rPr/>
-            </w:pPr>
-            <w:r>
-              <w:rPr/>
-            </w:r>
-          </w:p>
-        </w:tc>
-        <w:tc>
-          <w:tcPr>
-            <w:tcW w:w="3324" w:type="dxa"/>
-            <w:tcBorders>
-              <w:top w:val="single" w:sz="2" w:space="0" w:color="000001"/>
-              <w:left w:val="single" w:sz="2" w:space="0" w:color="000001"/>
-              <w:bottom w:val="single" w:sz="2" w:space="0" w:color="000001"/>
-              <w:insideH w:val="single" w:sz="2" w:space="0" w:color="000001"/>
-            </w:tcBorders>
-            <w:shd w:fill="FFFFFF" w:val="clear"/>
-            <w:tcMar>
-              <w:left w:w="102" w:type="dxa"/>
-            </w:tcMar>
-          </w:tcPr>
-          <w:p>
-            <w:pPr>
-              <w:pStyle w:val="Style19"/>
+              <w:left w:w="96" w:type="dxa"/>
+            </w:tcMar>
+          </w:tcPr>
+          <w:p>
+            <w:pPr>
+              <w:pStyle w:val="Style16"/>
+              <w:rPr/>
+            </w:pPr>
+            <w:r>
+              <w:rPr/>
+            </w:r>
+          </w:p>
+        </w:tc>
+        <w:tc>
+          <w:tcPr>
+            <w:tcW w:w="3324" w:type="dxa"/>
+            <w:tcBorders>
+              <w:top w:val="single" w:sz="2" w:space="0" w:color="000001"/>
+              <w:left w:val="single" w:sz="2" w:space="0" w:color="000001"/>
+              <w:bottom w:val="single" w:sz="2" w:space="0" w:color="000001"/>
+              <w:insideH w:val="single" w:sz="2" w:space="0" w:color="000001"/>
+            </w:tcBorders>
+            <w:shd w:fill="FFFFFF" w:val="clear"/>
+            <w:tcMar>
+              <w:left w:w="96" w:type="dxa"/>
+            </w:tcMar>
+          </w:tcPr>
+          <w:p>
+            <w:pPr>
+              <w:pStyle w:val="Style16"/>
               <w:rPr/>
             </w:pPr>
             <w:r>
@@ -336,12 +354,12 @@
             </w:tcBorders>
             <w:shd w:fill="FFFFFF" w:val="clear"/>
             <w:tcMar>
-              <w:left w:w="102" w:type="dxa"/>
-            </w:tcMar>
-          </w:tcPr>
-          <w:p>
-            <w:pPr>
-              <w:pStyle w:val="Style19"/>
+              <w:left w:w="96" w:type="dxa"/>
+            </w:tcMar>
+          </w:tcPr>
+          <w:p>
+            <w:pPr>
+              <w:pStyle w:val="Style16"/>
               <w:rPr/>
             </w:pPr>
             <w:r>
@@ -383,7 +401,7 @@
       <w:tblPr>
         <w:tblW w:w="9972" w:type="dxa"/>
         <w:jc w:val="left"/>
-        <w:tblInd w:w="-112" w:type="dxa"/>
+        <w:tblInd w:w="-118" w:type="dxa"/>
         <w:tblBorders>
           <w:top w:val="single" w:sz="2" w:space="0" w:color="000001"/>
           <w:left w:val="single" w:sz="2" w:space="0" w:color="000001"/>
@@ -392,7 +410,7 @@
         </w:tblBorders>
         <w:tblCellMar>
           <w:top w:w="0" w:type="dxa"/>
-          <w:left w:w="102" w:type="dxa"/>
+          <w:left w:w="96" w:type="dxa"/>
           <w:bottom w:w="0" w:type="dxa"/>
           <w:right w:w="108" w:type="dxa"/>
         </w:tblCellMar>
@@ -415,12 +433,12 @@
             </w:tcBorders>
             <w:shd w:fill="FFFFFF" w:val="clear"/>
             <w:tcMar>
-              <w:left w:w="102" w:type="dxa"/>
-            </w:tcMar>
-          </w:tcPr>
-          <w:p>
-            <w:pPr>
-              <w:pStyle w:val="Style19"/>
+              <w:left w:w="96" w:type="dxa"/>
+            </w:tcMar>
+          </w:tcPr>
+          <w:p>
+            <w:pPr>
+              <w:pStyle w:val="Style16"/>
               <w:rPr/>
             </w:pPr>
             <w:r>
@@ -440,12 +458,12 @@
             </w:tcBorders>
             <w:shd w:fill="FFFFFF" w:val="clear"/>
             <w:tcMar>
-              <w:left w:w="102" w:type="dxa"/>
-            </w:tcMar>
-          </w:tcPr>
-          <w:p>
-            <w:pPr>
-              <w:pStyle w:val="Style19"/>
+              <w:left w:w="96" w:type="dxa"/>
+            </w:tcMar>
+          </w:tcPr>
+          <w:p>
+            <w:pPr>
+              <w:pStyle w:val="Style16"/>
               <w:rPr/>
             </w:pPr>
             <w:r>
@@ -467,12 +485,12 @@
             </w:tcBorders>
             <w:shd w:fill="FFFFFF" w:val="clear"/>
             <w:tcMar>
-              <w:left w:w="102" w:type="dxa"/>
-            </w:tcMar>
-          </w:tcPr>
-          <w:p>
-            <w:pPr>
-              <w:pStyle w:val="Style19"/>
+              <w:left w:w="96" w:type="dxa"/>
+            </w:tcMar>
+          </w:tcPr>
+          <w:p>
+            <w:pPr>
+              <w:pStyle w:val="Style16"/>
               <w:rPr/>
             </w:pPr>
             <w:r>
@@ -495,12 +513,12 @@
             </w:tcBorders>
             <w:shd w:fill="FFFFFF" w:val="clear"/>
             <w:tcMar>
-              <w:left w:w="102" w:type="dxa"/>
-            </w:tcMar>
-          </w:tcPr>
-          <w:p>
-            <w:pPr>
-              <w:pStyle w:val="Style19"/>
+              <w:left w:w="96" w:type="dxa"/>
+            </w:tcMar>
+          </w:tcPr>
+          <w:p>
+            <w:pPr>
+              <w:pStyle w:val="Style16"/>
               <w:rPr/>
             </w:pPr>
             <w:r>
@@ -529,12 +547,12 @@
             </w:tcBorders>
             <w:shd w:fill="FFFFFF" w:val="clear"/>
             <w:tcMar>
-              <w:left w:w="102" w:type="dxa"/>
-            </w:tcMar>
-          </w:tcPr>
-          <w:p>
-            <w:pPr>
-              <w:pStyle w:val="Style19"/>
+              <w:left w:w="96" w:type="dxa"/>
+            </w:tcMar>
+          </w:tcPr>
+          <w:p>
+            <w:pPr>
+              <w:pStyle w:val="Style16"/>
               <w:rPr/>
             </w:pPr>
             <w:r>
@@ -548,25 +566,7 @@
                 <w:sz w:val="18"/>
                 <w:szCs w:val="18"/>
               </w:rPr>
-              <w:t xml:space="preserve">actorMap </w:t>
-            </w:r>
-            <w:r>
-              <w:rPr>
-                <w:rFonts w:eastAsia="Monospace" w:cs="Monospace" w:ascii="Monospace" w:hAnsi="Monospace"/>
-                <w:color w:val="2A00FF"/>
-                <w:sz w:val="18"/>
-                <w:szCs w:val="18"/>
-              </w:rPr>
-              <w:t>as</w:t>
-            </w:r>
-            <w:r>
-              <w:rPr>
-                <w:rFonts w:eastAsia="Monospace" w:cs="Monospace" w:ascii="Monospace" w:hAnsi="Monospace"/>
-                <w:color w:val="2A00FF"/>
-                <w:sz w:val="18"/>
-                <w:szCs w:val="18"/>
-              </w:rPr>
-              <w:t xml:space="preserve"> name}</w:t>
+              <w:t>actorMap as name}</w:t>
             </w:r>
           </w:p>
         </w:tc>
@@ -583,12 +583,12 @@
             </w:tcBorders>
             <w:shd w:fill="FFFFFF" w:val="clear"/>
             <w:tcMar>
-              <w:left w:w="102" w:type="dxa"/>
-            </w:tcMar>
-          </w:tcPr>
-          <w:p>
-            <w:pPr>
-              <w:pStyle w:val="Style19"/>
+              <w:left w:w="96" w:type="dxa"/>
+            </w:tcMar>
+          </w:tcPr>
+          <w:p>
+            <w:pPr>
+              <w:pStyle w:val="Style16"/>
               <w:rPr/>
             </w:pPr>
             <w:r>
@@ -661,22 +661,22 @@
       <w:lang w:val="en-US" w:eastAsia="zh-CN" w:bidi="hi-IN"/>
     </w:rPr>
   </w:style>
-  <w:style w:type="paragraph" w:styleId="Style14">
-    <w:name w:val="Заголовок"/>
+  <w:style w:type="paragraph" w:styleId="Heading">
+    <w:name w:val="Heading"/>
     <w:basedOn w:val="Normal"/>
-    <w:next w:val="Style15"/>
+    <w:next w:val="TextBody"/>
     <w:qFormat/>
     <w:pPr>
       <w:keepNext/>
       <w:spacing w:before="240" w:after="120"/>
     </w:pPr>
     <w:rPr>
-      <w:rFonts w:ascii="Liberation Sans" w:hAnsi="Liberation Sans" w:eastAsia="WenQuanYi Micro Hei" w:cs="Lohit Hindi"/>
+      <w:rFonts w:ascii="Liberation Sans" w:hAnsi="Liberation Sans" w:eastAsia="Noto Sans CJK SC Regular" w:cs="FreeSans"/>
       <w:sz w:val="28"/>
       <w:szCs w:val="28"/>
     </w:rPr>
   </w:style>
-  <w:style w:type="paragraph" w:styleId="Style15">
+  <w:style w:type="paragraph" w:styleId="TextBody">
     <w:name w:val="Body Text"/>
     <w:basedOn w:val="Normal"/>
     <w:pPr>
@@ -684,20 +684,23 @@
     </w:pPr>
     <w:rPr/>
   </w:style>
-  <w:style w:type="paragraph" w:styleId="Style16">
+  <w:style w:type="paragraph" w:styleId="List">
     <w:name w:val="List"/>
+    <w:basedOn w:val="TextBody"/>
     <w:pPr>
       <w:widowControl w:val="false"/>
+      <w:bidi w:val="0"/>
+      <w:jc w:val="left"/>
     </w:pPr>
     <w:rPr>
-      <w:rFonts w:cs="Lohit Hindi" w:ascii="Liberation Serif" w:hAnsi="Liberation Serif" w:eastAsia="SimSun"/>
-      <w:color w:val="auto"/>
+      <w:rFonts w:ascii="Liberation Serif" w:hAnsi="Liberation Serif" w:eastAsia="SimSun" w:cs="Lohit Hindi"/>
+      <w:color w:val="00000A"/>
       <w:sz w:val="20"/>
       <w:szCs w:val="24"/>
       <w:lang w:val="en-US" w:eastAsia="zh-CN" w:bidi="hi-IN"/>
     </w:rPr>
   </w:style>
-  <w:style w:type="paragraph" w:styleId="Style17">
+  <w:style w:type="paragraph" w:styleId="Caption">
     <w:name w:val="Caption"/>
     <w:basedOn w:val="Normal"/>
     <w:qFormat/>
@@ -713,7 +716,32 @@
       <w:szCs w:val="24"/>
     </w:rPr>
   </w:style>
-  <w:style w:type="paragraph" w:styleId="Style18">
+  <w:style w:type="paragraph" w:styleId="Index">
+    <w:name w:val="Index"/>
+    <w:basedOn w:val="Normal"/>
+    <w:qFormat/>
+    <w:pPr>
+      <w:suppressLineNumbers/>
+    </w:pPr>
+    <w:rPr>
+      <w:rFonts w:cs="FreeSans"/>
+    </w:rPr>
+  </w:style>
+  <w:style w:type="paragraph" w:styleId="Style14">
+    <w:name w:val="Заголовок"/>
+    <w:basedOn w:val="Normal"/>
+    <w:qFormat/>
+    <w:pPr>
+      <w:keepNext/>
+      <w:spacing w:before="240" w:after="120"/>
+    </w:pPr>
+    <w:rPr>
+      <w:rFonts w:ascii="Liberation Sans" w:hAnsi="Liberation Sans" w:eastAsia="WenQuanYi Micro Hei" w:cs="Lohit Hindi"/>
+      <w:sz w:val="28"/>
+      <w:szCs w:val="28"/>
+    </w:rPr>
+  </w:style>
+  <w:style w:type="paragraph" w:styleId="Style15">
     <w:name w:val="Указатель"/>
     <w:basedOn w:val="Normal"/>
     <w:qFormat/>
@@ -724,7 +752,7 @@
       <w:rFonts w:cs="Lohit Hindi"/>
     </w:rPr>
   </w:style>
-  <w:style w:type="paragraph" w:styleId="Textbody">
+  <w:style w:type="paragraph" w:styleId="Textbody1">
     <w:name w:val="Text body"/>
     <w:basedOn w:val="Normal"/>
     <w:qFormat/>
@@ -733,7 +761,7 @@
     </w:pPr>
     <w:rPr/>
   </w:style>
-  <w:style w:type="paragraph" w:styleId="Style19">
+  <w:style w:type="paragraph" w:styleId="Style16">
     <w:name w:val="Содержимое таблицы"/>
     <w:basedOn w:val="Normal"/>
     <w:qFormat/>

</xml_diff>

<commit_message>
RM 1788 docx file generation fix in case when table displays null-values from non-initialized list variable
</commit_message>
<xml_diff>
--- a/wfe-office/src/test/resources/lo_tables.docx
+++ b/wfe-office/src/test/resources/lo_tables.docx
@@ -25,7 +25,7 @@
       <w:tblPr>
         <w:tblW w:w="9972" w:type="dxa"/>
         <w:jc w:val="left"/>
-        <w:tblInd w:w="-118" w:type="dxa"/>
+        <w:tblInd w:w="-124" w:type="dxa"/>
         <w:tblBorders>
           <w:top w:val="single" w:sz="2" w:space="0" w:color="000001"/>
           <w:left w:val="single" w:sz="2" w:space="0" w:color="000001"/>
@@ -34,7 +34,7 @@
         </w:tblBorders>
         <w:tblCellMar>
           <w:top w:w="0" w:type="dxa"/>
-          <w:left w:w="96" w:type="dxa"/>
+          <w:left w:w="87" w:type="dxa"/>
           <w:bottom w:w="0" w:type="dxa"/>
           <w:right w:w="108" w:type="dxa"/>
         </w:tblCellMar>
@@ -59,7 +59,7 @@
             </w:tcBorders>
             <w:shd w:fill="FFFFFF" w:val="clear"/>
             <w:tcMar>
-              <w:left w:w="96" w:type="dxa"/>
+              <w:left w:w="87" w:type="dxa"/>
             </w:tcMar>
           </w:tcPr>
           <w:p>
@@ -84,7 +84,7 @@
             </w:tcBorders>
             <w:shd w:fill="FFFFFF" w:val="clear"/>
             <w:tcMar>
-              <w:left w:w="96" w:type="dxa"/>
+              <w:left w:w="87" w:type="dxa"/>
             </w:tcMar>
           </w:tcPr>
           <w:p>
@@ -111,7 +111,7 @@
             </w:tcBorders>
             <w:shd w:fill="FFFFFF" w:val="clear"/>
             <w:tcMar>
-              <w:left w:w="96" w:type="dxa"/>
+              <w:left w:w="87" w:type="dxa"/>
             </w:tcMar>
           </w:tcPr>
           <w:p>
@@ -164,7 +164,7 @@
       <w:tblPr>
         <w:tblW w:w="9972" w:type="dxa"/>
         <w:jc w:val="left"/>
-        <w:tblInd w:w="-118" w:type="dxa"/>
+        <w:tblInd w:w="-124" w:type="dxa"/>
         <w:tblBorders>
           <w:top w:val="single" w:sz="2" w:space="0" w:color="000001"/>
           <w:left w:val="single" w:sz="2" w:space="0" w:color="000001"/>
@@ -173,7 +173,7 @@
         </w:tblBorders>
         <w:tblCellMar>
           <w:top w:w="0" w:type="dxa"/>
-          <w:left w:w="96" w:type="dxa"/>
+          <w:left w:w="87" w:type="dxa"/>
           <w:bottom w:w="0" w:type="dxa"/>
           <w:right w:w="108" w:type="dxa"/>
         </w:tblCellMar>
@@ -196,7 +196,7 @@
             </w:tcBorders>
             <w:shd w:fill="FFFFFF" w:val="clear"/>
             <w:tcMar>
-              <w:left w:w="96" w:type="dxa"/>
+              <w:left w:w="87" w:type="dxa"/>
             </w:tcMar>
           </w:tcPr>
           <w:p>
@@ -221,7 +221,7 @@
             </w:tcBorders>
             <w:shd w:fill="FFFFFF" w:val="clear"/>
             <w:tcMar>
-              <w:left w:w="96" w:type="dxa"/>
+              <w:left w:w="87" w:type="dxa"/>
             </w:tcMar>
           </w:tcPr>
           <w:p>
@@ -253,40 +253,22 @@
             </w:tcBorders>
             <w:shd w:fill="FFFFFF" w:val="clear"/>
             <w:tcMar>
-              <w:left w:w="96" w:type="dxa"/>
-            </w:tcMar>
-          </w:tcPr>
-          <w:p>
-            <w:pPr>
-              <w:pStyle w:val="Style16"/>
-              <w:rPr/>
-            </w:pPr>
-            <w:r>
-              <w:rPr>
-                <w:rFonts w:eastAsia="Monospace" w:cs="Monospace" w:ascii="Monospace" w:hAnsi="Monospace"/>
-                <w:color w:val="2A00FF"/>
-                <w:sz w:val="18"/>
-                <w:szCs w:val="18"/>
-              </w:rPr>
-              <w:t>${</w:t>
-            </w:r>
-            <w:r>
-              <w:rPr>
-                <w:rFonts w:eastAsia="Monospace" w:cs="Monospace" w:ascii="Monospace" w:hAnsi="Monospace"/>
-                <w:color w:val="2A00FF"/>
-                <w:sz w:val="18"/>
-                <w:szCs w:val="18"/>
-              </w:rPr>
-              <w:t>items:</w:t>
-            </w:r>
-            <w:r>
-              <w:rPr>
-                <w:rFonts w:eastAsia="Monospace" w:cs="Monospace" w:ascii="Monospace" w:hAnsi="Monospace"/>
-                <w:color w:val="2A00FF"/>
-                <w:sz w:val="18"/>
-                <w:szCs w:val="18"/>
-              </w:rPr>
-              <w:t>actorList as description}</w:t>
+              <w:left w:w="87" w:type="dxa"/>
+            </w:tcMar>
+          </w:tcPr>
+          <w:p>
+            <w:pPr>
+              <w:pStyle w:val="Style16"/>
+              <w:rPr/>
+            </w:pPr>
+            <w:r>
+              <w:rPr>
+                <w:rFonts w:eastAsia="Monospace" w:cs="Monospace" w:ascii="Monospace" w:hAnsi="Monospace"/>
+                <w:color w:val="2A00FF"/>
+                <w:sz w:val="18"/>
+                <w:szCs w:val="18"/>
+              </w:rPr>
+              <w:t>${items:actorList as description}</w:t>
             </w:r>
           </w:p>
         </w:tc>
@@ -304,31 +286,31 @@
             </w:tcBorders>
             <w:shd w:fill="FFFFFF" w:val="clear"/>
             <w:tcMar>
-              <w:left w:w="96" w:type="dxa"/>
-            </w:tcMar>
-          </w:tcPr>
-          <w:p>
-            <w:pPr>
-              <w:pStyle w:val="Style16"/>
-              <w:rPr/>
-            </w:pPr>
-            <w:r>
-              <w:rPr/>
-            </w:r>
-          </w:p>
-        </w:tc>
-        <w:tc>
-          <w:tcPr>
-            <w:tcW w:w="3324" w:type="dxa"/>
-            <w:tcBorders>
-              <w:top w:val="single" w:sz="2" w:space="0" w:color="000001"/>
-              <w:left w:val="single" w:sz="2" w:space="0" w:color="000001"/>
-              <w:bottom w:val="single" w:sz="2" w:space="0" w:color="000001"/>
-              <w:insideH w:val="single" w:sz="2" w:space="0" w:color="000001"/>
-            </w:tcBorders>
-            <w:shd w:fill="FFFFFF" w:val="clear"/>
-            <w:tcMar>
-              <w:left w:w="96" w:type="dxa"/>
+              <w:left w:w="87" w:type="dxa"/>
+            </w:tcMar>
+          </w:tcPr>
+          <w:p>
+            <w:pPr>
+              <w:pStyle w:val="Style16"/>
+              <w:rPr/>
+            </w:pPr>
+            <w:r>
+              <w:rPr/>
+            </w:r>
+          </w:p>
+        </w:tc>
+        <w:tc>
+          <w:tcPr>
+            <w:tcW w:w="3324" w:type="dxa"/>
+            <w:tcBorders>
+              <w:top w:val="single" w:sz="2" w:space="0" w:color="000001"/>
+              <w:left w:val="single" w:sz="2" w:space="0" w:color="000001"/>
+              <w:bottom w:val="single" w:sz="2" w:space="0" w:color="000001"/>
+              <w:insideH w:val="single" w:sz="2" w:space="0" w:color="000001"/>
+            </w:tcBorders>
+            <w:shd w:fill="FFFFFF" w:val="clear"/>
+            <w:tcMar>
+              <w:left w:w="87" w:type="dxa"/>
             </w:tcMar>
           </w:tcPr>
           <w:p>
@@ -354,7 +336,7 @@
             </w:tcBorders>
             <w:shd w:fill="FFFFFF" w:val="clear"/>
             <w:tcMar>
-              <w:left w:w="96" w:type="dxa"/>
+              <w:left w:w="87" w:type="dxa"/>
             </w:tcMar>
           </w:tcPr>
           <w:p>
@@ -401,7 +383,7 @@
       <w:tblPr>
         <w:tblW w:w="9972" w:type="dxa"/>
         <w:jc w:val="left"/>
-        <w:tblInd w:w="-118" w:type="dxa"/>
+        <w:tblInd w:w="-124" w:type="dxa"/>
         <w:tblBorders>
           <w:top w:val="single" w:sz="2" w:space="0" w:color="000001"/>
           <w:left w:val="single" w:sz="2" w:space="0" w:color="000001"/>
@@ -410,7 +392,7 @@
         </w:tblBorders>
         <w:tblCellMar>
           <w:top w:w="0" w:type="dxa"/>
-          <w:left w:w="96" w:type="dxa"/>
+          <w:left w:w="87" w:type="dxa"/>
           <w:bottom w:w="0" w:type="dxa"/>
           <w:right w:w="108" w:type="dxa"/>
         </w:tblCellMar>
@@ -433,7 +415,7 @@
             </w:tcBorders>
             <w:shd w:fill="FFFFFF" w:val="clear"/>
             <w:tcMar>
-              <w:left w:w="96" w:type="dxa"/>
+              <w:left w:w="87" w:type="dxa"/>
             </w:tcMar>
           </w:tcPr>
           <w:p>
@@ -458,7 +440,7 @@
             </w:tcBorders>
             <w:shd w:fill="FFFFFF" w:val="clear"/>
             <w:tcMar>
-              <w:left w:w="96" w:type="dxa"/>
+              <w:left w:w="87" w:type="dxa"/>
             </w:tcMar>
           </w:tcPr>
           <w:p>
@@ -485,7 +467,7 @@
             </w:tcBorders>
             <w:shd w:fill="FFFFFF" w:val="clear"/>
             <w:tcMar>
-              <w:left w:w="96" w:type="dxa"/>
+              <w:left w:w="87" w:type="dxa"/>
             </w:tcMar>
           </w:tcPr>
           <w:p>
@@ -513,7 +495,7 @@
             </w:tcBorders>
             <w:shd w:fill="FFFFFF" w:val="clear"/>
             <w:tcMar>
-              <w:left w:w="96" w:type="dxa"/>
+              <w:left w:w="87" w:type="dxa"/>
             </w:tcMar>
           </w:tcPr>
           <w:p>
@@ -547,7 +529,7 @@
             </w:tcBorders>
             <w:shd w:fill="FFFFFF" w:val="clear"/>
             <w:tcMar>
-              <w:left w:w="96" w:type="dxa"/>
+              <w:left w:w="87" w:type="dxa"/>
             </w:tcMar>
           </w:tcPr>
           <w:p>
@@ -583,7 +565,7 @@
             </w:tcBorders>
             <w:shd w:fill="FFFFFF" w:val="clear"/>
             <w:tcMar>
-              <w:left w:w="96" w:type="dxa"/>
+              <w:left w:w="87" w:type="dxa"/>
             </w:tcMar>
           </w:tcPr>
           <w:p>
@@ -599,6 +581,168 @@
                 <w:szCs w:val="18"/>
               </w:rPr>
               <w:t>${actorMap}</w:t>
+            </w:r>
+          </w:p>
+        </w:tc>
+      </w:tr>
+    </w:tbl>
+    <w:p>
+      <w:pPr>
+        <w:pStyle w:val="Normal"/>
+        <w:rPr/>
+      </w:pPr>
+      <w:r>
+        <w:rPr/>
+      </w:r>
+    </w:p>
+    <w:p>
+      <w:pPr>
+        <w:pStyle w:val="Normal"/>
+        <w:rPr/>
+      </w:pPr>
+      <w:r>
+        <w:rPr/>
+        <w:t>EMPTY TABLE</w:t>
+      </w:r>
+    </w:p>
+    <w:p>
+      <w:pPr>
+        <w:pStyle w:val="Normal"/>
+        <w:rPr/>
+      </w:pPr>
+      <w:r>
+        <w:rPr/>
+      </w:r>
+    </w:p>
+    <w:tbl>
+      <w:tblPr>
+        <w:tblW w:w="9972" w:type="dxa"/>
+        <w:jc w:val="left"/>
+        <w:tblInd w:w="-124" w:type="dxa"/>
+        <w:tblBorders>
+          <w:top w:val="single" w:sz="2" w:space="0" w:color="000001"/>
+          <w:left w:val="single" w:sz="2" w:space="0" w:color="000001"/>
+          <w:bottom w:val="single" w:sz="2" w:space="0" w:color="000001"/>
+          <w:right w:val="single" w:sz="2" w:space="0" w:color="000001"/>
+          <w:insideH w:val="single" w:sz="2" w:space="0" w:color="000001"/>
+          <w:insideV w:val="single" w:sz="2" w:space="0" w:color="000001"/>
+        </w:tblBorders>
+        <w:tblCellMar>
+          <w:top w:w="0" w:type="dxa"/>
+          <w:left w:w="87" w:type="dxa"/>
+          <w:bottom w:w="0" w:type="dxa"/>
+          <w:right w:w="108" w:type="dxa"/>
+        </w:tblCellMar>
+      </w:tblPr>
+      <w:tblGrid>
+        <w:gridCol w:w="9972"/>
+      </w:tblGrid>
+      <w:tr>
+        <w:trPr/>
+        <w:tc>
+          <w:tcPr>
+            <w:tcW w:w="9972" w:type="dxa"/>
+            <w:tcBorders>
+              <w:top w:val="single" w:sz="2" w:space="0" w:color="000001"/>
+              <w:left w:val="single" w:sz="2" w:space="0" w:color="000001"/>
+              <w:bottom w:val="single" w:sz="2" w:space="0" w:color="000001"/>
+              <w:right w:val="single" w:sz="2" w:space="0" w:color="000001"/>
+              <w:insideH w:val="single" w:sz="2" w:space="0" w:color="000001"/>
+              <w:insideV w:val="single" w:sz="2" w:space="0" w:color="000001"/>
+            </w:tcBorders>
+            <w:shd w:fill="FFFFFF" w:val="clear"/>
+            <w:tcMar>
+              <w:left w:w="87" w:type="dxa"/>
+            </w:tcMar>
+          </w:tcPr>
+          <w:p>
+            <w:pPr>
+              <w:pStyle w:val="Style16"/>
+              <w:rPr/>
+            </w:pPr>
+            <w:r>
+              <w:rPr/>
+              <w:t>VALUE</w:t>
+            </w:r>
+          </w:p>
+        </w:tc>
+      </w:tr>
+      <w:tr>
+        <w:trPr/>
+        <w:tc>
+          <w:tcPr>
+            <w:tcW w:w="9972" w:type="dxa"/>
+            <w:tcBorders>
+              <w:top w:val="single" w:sz="2" w:space="0" w:color="000001"/>
+              <w:left w:val="single" w:sz="2" w:space="0" w:color="000001"/>
+              <w:bottom w:val="single" w:sz="2" w:space="0" w:color="000001"/>
+              <w:right w:val="single" w:sz="2" w:space="0" w:color="000001"/>
+              <w:insideH w:val="single" w:sz="2" w:space="0" w:color="000001"/>
+              <w:insideV w:val="single" w:sz="2" w:space="0" w:color="000001"/>
+            </w:tcBorders>
+            <w:shd w:fill="FFFFFF" w:val="clear"/>
+            <w:tcMar>
+              <w:left w:w="87" w:type="dxa"/>
+            </w:tcMar>
+          </w:tcPr>
+          <w:p>
+            <w:pPr>
+              <w:pStyle w:val="Normal"/>
+              <w:rPr/>
+            </w:pPr>
+            <w:r>
+              <w:rPr/>
+              <w:t>${items:</w:t>
+            </w:r>
+            <w:r>
+              <w:rPr/>
+              <w:t>emptyList</w:t>
+            </w:r>
+            <w:r>
+              <w:rPr>
+                <w:rFonts w:eastAsia="Monospace" w:cs="Monospace" w:ascii="Monospace" w:hAnsi="Monospace"/>
+                <w:color w:val="2A00FF"/>
+                <w:sz w:val="18"/>
+                <w:szCs w:val="18"/>
+              </w:rPr>
+              <w:t xml:space="preserve"> </w:t>
+            </w:r>
+            <w:r>
+              <w:rPr>
+                <w:rFonts w:eastAsia="Monospace" w:cs="Monospace" w:ascii="Monospace" w:hAnsi="Monospace"/>
+                <w:color w:val="2A00FF"/>
+                <w:sz w:val="18"/>
+                <w:szCs w:val="18"/>
+                <w:lang w:val="en-US"/>
+              </w:rPr>
+              <w:t>as</w:t>
+            </w:r>
+            <w:r>
+              <w:rPr>
+                <w:rFonts w:eastAsia="Monospace" w:cs="Monospace" w:ascii="Monospace" w:hAnsi="Monospace"/>
+                <w:color w:val="2A00FF"/>
+                <w:sz w:val="18"/>
+                <w:szCs w:val="18"/>
+              </w:rPr>
+              <w:t xml:space="preserve"> </w:t>
+            </w:r>
+            <w:r>
+              <w:rPr>
+                <w:rFonts w:eastAsia="Monospace" w:cs="Monospace" w:ascii="Monospace" w:hAnsi="Monospace"/>
+                <w:color w:val="2A00FF"/>
+                <w:sz w:val="18"/>
+                <w:szCs w:val="18"/>
+              </w:rPr>
+              <w:t>attr</w:t>
+            </w:r>
+            <w:r>
+              <w:rPr>
+                <w:rFonts w:eastAsia="Monospace" w:cs="Monospace" w:ascii="Monospace" w:hAnsi="Monospace"/>
+                <w:color w:val="2A00FF"/>
+                <w:sz w:val="18"/>
+                <w:szCs w:val="18"/>
+              </w:rPr>
+              <w:t>}</w:t>
             </w:r>
           </w:p>
         </w:tc>
@@ -631,14 +775,15 @@
   <w:docDefaults>
     <w:rPrDefault>
       <w:rPr>
-        <w:rFonts w:ascii="Liberation Serif" w:hAnsi="Liberation Serif" w:eastAsia="SimSun" w:cs="Lucida Sans"/>
-        <w:sz w:val="20"/>
+        <w:rFonts w:ascii="Liberation Serif" w:hAnsi="Liberation Serif" w:eastAsia="Noto Sans CJK SC Regular" w:cs="FreeSans"/>
         <w:szCs w:val="24"/>
         <w:lang w:val="en-US" w:eastAsia="zh-CN" w:bidi="hi-IN"/>
       </w:rPr>
     </w:rPrDefault>
     <w:pPrDefault>
-      <w:pPr/>
+      <w:pPr>
+        <w:widowControl/>
+      </w:pPr>
     </w:pPrDefault>
   </w:docDefaults>
   <w:style w:type="paragraph" w:styleId="Normal">
@@ -650,6 +795,9 @@
         <w:tab w:val="left" w:pos="709" w:leader="none"/>
       </w:tabs>
       <w:suppressAutoHyphens w:val="true"/>
+      <w:kinsoku w:val="true"/>
+      <w:overflowPunct w:val="true"/>
+      <w:autoSpaceDE w:val="true"/>
       <w:bidi w:val="0"/>
       <w:jc w:val="left"/>
     </w:pPr>
@@ -660,6 +808,11 @@
       <w:szCs w:val="24"/>
       <w:lang w:val="en-US" w:eastAsia="zh-CN" w:bidi="hi-IN"/>
     </w:rPr>
+  </w:style>
+  <w:style w:type="character" w:styleId="DefaultParagraphFont">
+    <w:name w:val="Default Paragraph Font"/>
+    <w:qFormat/>
+    <w:rPr/>
   </w:style>
   <w:style w:type="paragraph" w:styleId="Heading">
     <w:name w:val="Heading"/>
@@ -770,5 +923,16 @@
     </w:pPr>
     <w:rPr/>
   </w:style>
+  <w:style w:type="paragraph" w:styleId="FrameContents">
+    <w:name w:val="Frame Contents"/>
+    <w:basedOn w:val="Normal"/>
+    <w:qFormat/>
+    <w:pPr/>
+    <w:rPr/>
+  </w:style>
+  <w:style w:type="numbering" w:styleId="NoList">
+    <w:name w:val="No List"/>
+    <w:qFormat/>
+  </w:style>
 </w:styles>
 </file>
</xml_diff>